<commit_message>
Update Android Development Report.docx
</commit_message>
<xml_diff>
--- a/Android Development Report.docx
+++ b/Android Development Report.docx
@@ -1,6 +1,6 @@
 
 <file path=word/document.xml><?xml version="1.0" encoding="utf-8"?>
-<w:document xmlns:wpc="http://schemas.microsoft.com/office/word/2010/wordprocessingCanvas" xmlns:cx="http://schemas.microsoft.com/office/drawing/2014/chartex" xmlns:cx1="http://schemas.microsoft.com/office/drawing/2015/9/8/chartex" xmlns:cx2="http://schemas.microsoft.com/office/drawing/2015/10/21/chartex" xmlns:cx3="http://schemas.microsoft.com/office/drawing/2016/5/9/chartex" xmlns:cx4="http://schemas.microsoft.com/office/drawing/2016/5/10/chartex" xmlns:cx5="http://schemas.microsoft.com/office/drawing/2016/5/11/chartex" xmlns:cx6="http://schemas.microsoft.com/office/drawing/2016/5/12/chartex" xmlns:cx7="http://schemas.microsoft.com/office/drawing/2016/5/13/chartex" xmlns:cx8="http://schemas.microsoft.com/office/drawing/2016/5/14/chartex" xmlns:mc="http://schemas.openxmlformats.org/markup-compatibility/2006" xmlns:aink="http://schemas.microsoft.com/office/drawing/2016/ink" xmlns:am3d="http://schemas.microsoft.com/office/drawing/2017/model3d" xmlns:o="urn:schemas-microsoft-com:office:office" xmlns:r="http://schemas.openxmlformats.org/officeDocument/2006/relationships" xmlns:m="http://schemas.openxmlformats.org/officeDocument/2006/math" xmlns:v="urn:schemas-microsoft-com:vml" xmlns:wp14="http://schemas.microsoft.com/office/word/2010/wordprocessingDrawing" xmlns:wp="http://schemas.openxmlformats.org/drawingml/2006/wordprocessingDrawing" xmlns:w10="urn:schemas-microsoft-com:office:word" xmlns:w="http://schemas.openxmlformats.org/wordprocessingml/2006/main" xmlns:w14="http://schemas.microsoft.com/office/word/2010/wordml" xmlns:w15="http://schemas.microsoft.com/office/word/2012/wordml" xmlns:w16cid="http://schemas.microsoft.com/office/word/2016/wordml/cid" xmlns:w16se="http://schemas.microsoft.com/office/word/2015/wordml/symex" xmlns:wpg="http://schemas.microsoft.com/office/word/2010/wordprocessingGroup" xmlns:wpi="http://schemas.microsoft.com/office/word/2010/wordprocessingInk" xmlns:wne="http://schemas.microsoft.com/office/word/2006/wordml" xmlns:wps="http://schemas.microsoft.com/office/word/2010/wordprocessingShape" mc:Ignorable="w14 w15 w16se w16cid wp14">
+<w:document xmlns:wpc="http://schemas.microsoft.com/office/word/2010/wordprocessingCanvas" xmlns:cx="http://schemas.microsoft.com/office/drawing/2014/chartex" xmlns:cx1="http://schemas.microsoft.com/office/drawing/2015/9/8/chartex" xmlns:cx2="http://schemas.microsoft.com/office/drawing/2015/10/21/chartex" xmlns:cx3="http://schemas.microsoft.com/office/drawing/2016/5/9/chartex" xmlns:cx4="http://schemas.microsoft.com/office/drawing/2016/5/10/chartex" xmlns:cx5="http://schemas.microsoft.com/office/drawing/2016/5/11/chartex" xmlns:cx6="http://schemas.microsoft.com/office/drawing/2016/5/12/chartex" xmlns:cx7="http://schemas.microsoft.com/office/drawing/2016/5/13/chartex" xmlns:cx8="http://schemas.microsoft.com/office/drawing/2016/5/14/chartex" xmlns:mc="http://schemas.openxmlformats.org/markup-compatibility/2006" xmlns:aink="http://schemas.microsoft.com/office/drawing/2016/ink" xmlns:am3d="http://schemas.microsoft.com/office/drawing/2017/model3d" xmlns:o="urn:schemas-microsoft-com:office:office" xmlns:r="http://schemas.openxmlformats.org/officeDocument/2006/relationships" xmlns:m="http://schemas.openxmlformats.org/officeDocument/2006/math" xmlns:v="urn:schemas-microsoft-com:vml" xmlns:wp14="http://schemas.microsoft.com/office/word/2010/wordprocessingDrawing" xmlns:wp="http://schemas.openxmlformats.org/drawingml/2006/wordprocessingDrawing" xmlns:w10="urn:schemas-microsoft-com:office:word" xmlns:w="http://schemas.openxmlformats.org/wordprocessingml/2006/main" xmlns:w14="http://schemas.microsoft.com/office/word/2010/wordml" xmlns:w15="http://schemas.microsoft.com/office/word/2012/wordml" xmlns:w16cex="http://schemas.microsoft.com/office/word/2018/wordml/cex" xmlns:w16cid="http://schemas.microsoft.com/office/word/2016/wordml/cid" xmlns:w16="http://schemas.microsoft.com/office/word/2018/wordml" xmlns:w16se="http://schemas.microsoft.com/office/word/2015/wordml/symex" xmlns:wpg="http://schemas.microsoft.com/office/word/2010/wordprocessingGroup" xmlns:wpi="http://schemas.microsoft.com/office/word/2010/wordprocessingInk" xmlns:wne="http://schemas.microsoft.com/office/word/2006/wordml" xmlns:wps="http://schemas.microsoft.com/office/word/2010/wordprocessingShape" mc:Ignorable="w14 w15 w16se w16cid w16 w16cex wp14">
   <w:body>
     <w:sdt>
       <w:sdtPr>
@@ -269,7 +269,7 @@
                   </wp:anchor>
                 </w:drawing>
               </mc:Choice>
-              <mc:Fallback xmlns:w16="http://schemas.microsoft.com/office/word/2018/wordml" xmlns:w16cex="http://schemas.microsoft.com/office/word/2018/wordml/cex">
+              <mc:Fallback>
                 <w:pict>
                   <v:group w14:anchorId="0BF5CC2A" id="Group 149" o:spid="_x0000_s1026" style="position:absolute;margin-left:0;margin-top:0;width:8in;height:95.7pt;z-index:251662336;mso-width-percent:941;mso-height-percent:121;mso-top-percent:23;mso-position-horizontal:center;mso-position-horizontal-relative:page;mso-position-vertical-relative:page;mso-width-percent:941;mso-height-percent:121;mso-top-percent:23" coordorigin="" coordsize="73152,12161" o:gfxdata="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">
                     <v:shape id="Rectangle 51" o:spid="_x0000_s1027" style="position:absolute;width:73152;height:11303;visibility:visible;mso-wrap-style:square;v-text-anchor:middle" coordsize="7312660,1129665" o:gfxdata="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" path="m,l7312660,r,1129665l3619500,733425,,1091565,,xe" fillcolor="#4472c4 [3204]" stroked="f" strokeweight="1pt">
@@ -405,25 +405,7 @@
                                         <w:sz w:val="28"/>
                                         <w:szCs w:val="28"/>
                                       </w:rPr>
-                                      <w:t xml:space="preserve">, </w:t>
-                                    </w:r>
-                                    <w:proofErr w:type="spellStart"/>
-                                    <w:r>
-                                      <w:rPr>
-                                        <w:color w:val="595959" w:themeColor="text1" w:themeTint="A6"/>
-                                        <w:sz w:val="28"/>
-                                        <w:szCs w:val="28"/>
-                                      </w:rPr>
-                                      <w:t>Khareen</w:t>
-                                    </w:r>
-                                    <w:proofErr w:type="spellEnd"/>
-                                    <w:r>
-                                      <w:rPr>
-                                        <w:color w:val="595959" w:themeColor="text1" w:themeTint="A6"/>
-                                        <w:sz w:val="28"/>
-                                        <w:szCs w:val="28"/>
-                                      </w:rPr>
-                                      <w:t xml:space="preserve"> Proverb</w:t>
+                                      <w:t>, Khareen Proverb</w:t>
                                     </w:r>
                                   </w:p>
                                 </w:sdtContent>
@@ -1421,7 +1403,6 @@
             </w:tabs>
             <w:rPr>
               <w:noProof/>
-              <w:lang w:val="en-029" w:eastAsia="en-029"/>
             </w:rPr>
           </w:pPr>
           <w:r>
@@ -1433,7 +1414,7 @@
           <w:r>
             <w:fldChar w:fldCharType="separate"/>
           </w:r>
-          <w:hyperlink w:anchor="_Toc60710439" w:history="1">
+          <w:hyperlink w:anchor="_Toc60719299" w:history="1">
             <w:r>
               <w:rPr>
                 <w:rStyle w:val="Hyperlink"/>
@@ -1444,7 +1425,6 @@
             <w:r>
               <w:rPr>
                 <w:noProof/>
-                <w:lang w:val="en-029" w:eastAsia="en-029"/>
               </w:rPr>
               <w:tab/>
             </w:r>
@@ -1474,7 +1454,7 @@
                 <w:noProof/>
                 <w:webHidden/>
               </w:rPr>
-              <w:instrText xml:space="preserve"> PAGEREF _Toc60710439 \h </w:instrText>
+              <w:instrText xml:space="preserve"> PAGEREF _Toc60719299 \h </w:instrText>
             </w:r>
             <w:r>
               <w:rPr>
@@ -1514,10 +1494,9 @@
             </w:tabs>
             <w:rPr>
               <w:noProof/>
-              <w:lang w:val="en-029" w:eastAsia="en-029"/>
             </w:rPr>
           </w:pPr>
-          <w:hyperlink w:anchor="_Toc60710440" w:history="1">
+          <w:hyperlink w:anchor="_Toc60719300" w:history="1">
             <w:r>
               <w:rPr>
                 <w:rStyle w:val="Hyperlink"/>
@@ -1528,7 +1507,6 @@
             <w:r>
               <w:rPr>
                 <w:noProof/>
-                <w:lang w:val="en-029" w:eastAsia="en-029"/>
               </w:rPr>
               <w:tab/>
             </w:r>
@@ -1558,7 +1536,7 @@
                 <w:noProof/>
                 <w:webHidden/>
               </w:rPr>
-              <w:instrText xml:space="preserve"> PAGEREF _Toc60710440 \h </w:instrText>
+              <w:instrText xml:space="preserve"> PAGEREF _Toc60719300 \h </w:instrText>
             </w:r>
             <w:r>
               <w:rPr>
@@ -1598,10 +1576,9 @@
             </w:tabs>
             <w:rPr>
               <w:noProof/>
-              <w:lang w:val="en-029" w:eastAsia="en-029"/>
             </w:rPr>
           </w:pPr>
-          <w:hyperlink w:anchor="_Toc60710441" w:history="1">
+          <w:hyperlink w:anchor="_Toc60719301" w:history="1">
             <w:r>
               <w:rPr>
                 <w:rStyle w:val="Hyperlink"/>
@@ -1612,7 +1589,6 @@
             <w:r>
               <w:rPr>
                 <w:noProof/>
-                <w:lang w:val="en-029" w:eastAsia="en-029"/>
               </w:rPr>
               <w:tab/>
             </w:r>
@@ -1642,91 +1618,7 @@
                 <w:noProof/>
                 <w:webHidden/>
               </w:rPr>
-              <w:instrText xml:space="preserve"> PAGEREF _Toc60710441 \h </w:instrText>
-            </w:r>
-            <w:r>
-              <w:rPr>
-                <w:noProof/>
-                <w:webHidden/>
-              </w:rPr>
-            </w:r>
-            <w:r>
-              <w:rPr>
-                <w:noProof/>
-                <w:webHidden/>
-              </w:rPr>
-              <w:fldChar w:fldCharType="separate"/>
-            </w:r>
-            <w:r>
-              <w:rPr>
-                <w:noProof/>
-                <w:webHidden/>
-              </w:rPr>
-              <w:t>4</w:t>
-            </w:r>
-            <w:r>
-              <w:rPr>
-                <w:noProof/>
-                <w:webHidden/>
-              </w:rPr>
-              <w:fldChar w:fldCharType="end"/>
-            </w:r>
-          </w:hyperlink>
-        </w:p>
-        <w:p>
-          <w:pPr>
-            <w:pStyle w:val="TOC1"/>
-            <w:tabs>
-              <w:tab w:val="left" w:pos="440"/>
-              <w:tab w:val="right" w:leader="dot" w:pos="9350"/>
-            </w:tabs>
-            <w:rPr>
-              <w:noProof/>
-              <w:lang w:val="en-029" w:eastAsia="en-029"/>
-            </w:rPr>
-          </w:pPr>
-          <w:hyperlink w:anchor="_Toc60710442" w:history="1">
-            <w:r>
-              <w:rPr>
-                <w:rStyle w:val="Hyperlink"/>
-                <w:noProof/>
-              </w:rPr>
-              <w:t>4.</w:t>
-            </w:r>
-            <w:r>
-              <w:rPr>
-                <w:noProof/>
-                <w:lang w:val="en-029" w:eastAsia="en-029"/>
-              </w:rPr>
-              <w:tab/>
-            </w:r>
-            <w:r>
-              <w:rPr>
-                <w:rStyle w:val="Hyperlink"/>
-                <w:noProof/>
-              </w:rPr>
-              <w:t>Map</w:t>
-            </w:r>
-            <w:r>
-              <w:rPr>
-                <w:noProof/>
-                <w:webHidden/>
-              </w:rPr>
-              <w:tab/>
-            </w:r>
-            <w:r>
-              <w:rPr>
-                <w:noProof/>
-                <w:webHidden/>
-              </w:rPr>
-              <w:fldChar w:fldCharType="begin"/>
-            </w:r>
-            <w:r>
-              <w:rPr>
-                <w:noProof/>
-                <w:webHidden/>
-              </w:rPr>
-              <w:instrText xml:space="preserve"> PAGEREF _Toc60710442 \h </w:instrText>
+              <w:instrText xml:space="preserve"> PAGEREF _Toc60719301 \h </w:instrText>
             </w:r>
             <w:r>
               <w:rPr>
@@ -1766,21 +1658,19 @@
             </w:tabs>
             <w:rPr>
               <w:noProof/>
-              <w:lang w:val="en-029" w:eastAsia="en-029"/>
             </w:rPr>
           </w:pPr>
-          <w:hyperlink w:anchor="_Toc60710443" w:history="1">
+          <w:hyperlink w:anchor="_Toc60719302" w:history="1">
             <w:r>
               <w:rPr>
                 <w:rStyle w:val="Hyperlink"/>
                 <w:noProof/>
               </w:rPr>
-              <w:t>5.</w:t>
+              <w:t>4.</w:t>
             </w:r>
             <w:r>
               <w:rPr>
                 <w:noProof/>
-                <w:lang w:val="en-029" w:eastAsia="en-029"/>
               </w:rPr>
               <w:tab/>
             </w:r>
@@ -1789,7 +1679,7 @@
                 <w:rStyle w:val="Hyperlink"/>
                 <w:noProof/>
               </w:rPr>
-              <w:t>Ticket Master Screen</w:t>
+              <w:t>Map</w:t>
             </w:r>
             <w:r>
               <w:rPr>
@@ -1810,7 +1700,7 @@
                 <w:noProof/>
                 <w:webHidden/>
               </w:rPr>
-              <w:instrText xml:space="preserve"> PAGEREF _Toc60710443 \h </w:instrText>
+              <w:instrText xml:space="preserve"> PAGEREF _Toc60719302 \h </w:instrText>
             </w:r>
             <w:r>
               <w:rPr>
@@ -1850,10 +1740,91 @@
             </w:tabs>
             <w:rPr>
               <w:noProof/>
-              <w:lang w:val="en-029" w:eastAsia="en-029"/>
             </w:rPr>
           </w:pPr>
-          <w:hyperlink w:anchor="_Toc60710444" w:history="1">
+          <w:hyperlink w:anchor="_Toc60719303" w:history="1">
+            <w:r>
+              <w:rPr>
+                <w:rStyle w:val="Hyperlink"/>
+                <w:noProof/>
+              </w:rPr>
+              <w:t>5.</w:t>
+            </w:r>
+            <w:r>
+              <w:rPr>
+                <w:noProof/>
+              </w:rPr>
+              <w:tab/>
+            </w:r>
+            <w:r>
+              <w:rPr>
+                <w:rStyle w:val="Hyperlink"/>
+                <w:noProof/>
+              </w:rPr>
+              <w:t>Ticket Master Screen</w:t>
+            </w:r>
+            <w:r>
+              <w:rPr>
+                <w:noProof/>
+                <w:webHidden/>
+              </w:rPr>
+              <w:tab/>
+            </w:r>
+            <w:r>
+              <w:rPr>
+                <w:noProof/>
+                <w:webHidden/>
+              </w:rPr>
+              <w:fldChar w:fldCharType="begin"/>
+            </w:r>
+            <w:r>
+              <w:rPr>
+                <w:noProof/>
+                <w:webHidden/>
+              </w:rPr>
+              <w:instrText xml:space="preserve"> PAGEREF _Toc60719303 \h </w:instrText>
+            </w:r>
+            <w:r>
+              <w:rPr>
+                <w:noProof/>
+                <w:webHidden/>
+              </w:rPr>
+            </w:r>
+            <w:r>
+              <w:rPr>
+                <w:noProof/>
+                <w:webHidden/>
+              </w:rPr>
+              <w:fldChar w:fldCharType="separate"/>
+            </w:r>
+            <w:r>
+              <w:rPr>
+                <w:noProof/>
+                <w:webHidden/>
+              </w:rPr>
+              <w:t>9</w:t>
+            </w:r>
+            <w:r>
+              <w:rPr>
+                <w:noProof/>
+                <w:webHidden/>
+              </w:rPr>
+              <w:fldChar w:fldCharType="end"/>
+            </w:r>
+          </w:hyperlink>
+        </w:p>
+        <w:p>
+          <w:pPr>
+            <w:pStyle w:val="TOC1"/>
+            <w:tabs>
+              <w:tab w:val="left" w:pos="440"/>
+              <w:tab w:val="right" w:leader="dot" w:pos="9350"/>
+            </w:tabs>
+            <w:rPr>
+              <w:noProof/>
+            </w:rPr>
+          </w:pPr>
+          <w:hyperlink w:anchor="_Toc60719304" w:history="1">
             <w:r>
               <w:rPr>
                 <w:rStyle w:val="Hyperlink"/>
@@ -1864,7 +1835,88 @@
             <w:r>
               <w:rPr>
                 <w:noProof/>
-                <w:lang w:val="en-029" w:eastAsia="en-029"/>
+              </w:rPr>
+              <w:tab/>
+            </w:r>
+            <w:r>
+              <w:rPr>
+                <w:rStyle w:val="Hyperlink"/>
+                <w:noProof/>
+              </w:rPr>
+              <w:t>Database</w:t>
+            </w:r>
+            <w:r>
+              <w:rPr>
+                <w:noProof/>
+                <w:webHidden/>
+              </w:rPr>
+              <w:tab/>
+            </w:r>
+            <w:r>
+              <w:rPr>
+                <w:noProof/>
+                <w:webHidden/>
+              </w:rPr>
+              <w:fldChar w:fldCharType="begin"/>
+            </w:r>
+            <w:r>
+              <w:rPr>
+                <w:noProof/>
+                <w:webHidden/>
+              </w:rPr>
+              <w:instrText xml:space="preserve"> PAGEREF _Toc60719304 \h </w:instrText>
+            </w:r>
+            <w:r>
+              <w:rPr>
+                <w:noProof/>
+                <w:webHidden/>
+              </w:rPr>
+            </w:r>
+            <w:r>
+              <w:rPr>
+                <w:noProof/>
+                <w:webHidden/>
+              </w:rPr>
+              <w:fldChar w:fldCharType="separate"/>
+            </w:r>
+            <w:r>
+              <w:rPr>
+                <w:noProof/>
+                <w:webHidden/>
+              </w:rPr>
+              <w:t>11</w:t>
+            </w:r>
+            <w:r>
+              <w:rPr>
+                <w:noProof/>
+                <w:webHidden/>
+              </w:rPr>
+              <w:fldChar w:fldCharType="end"/>
+            </w:r>
+          </w:hyperlink>
+        </w:p>
+        <w:p>
+          <w:pPr>
+            <w:pStyle w:val="TOC1"/>
+            <w:tabs>
+              <w:tab w:val="left" w:pos="440"/>
+              <w:tab w:val="right" w:leader="dot" w:pos="9350"/>
+            </w:tabs>
+            <w:rPr>
+              <w:noProof/>
+            </w:rPr>
+          </w:pPr>
+          <w:hyperlink w:anchor="_Toc60719305" w:history="1">
+            <w:r>
+              <w:rPr>
+                <w:rStyle w:val="Hyperlink"/>
+                <w:noProof/>
+              </w:rPr>
+              <w:t>7.</w:t>
+            </w:r>
+            <w:r>
+              <w:rPr>
+                <w:noProof/>
               </w:rPr>
               <w:tab/>
             </w:r>
@@ -1894,7 +1946,7 @@
                 <w:noProof/>
                 <w:webHidden/>
               </w:rPr>
-              <w:instrText xml:space="preserve"> PAGEREF _Toc60710444 \h </w:instrText>
+              <w:instrText xml:space="preserve"> PAGEREF _Toc60719305 \h </w:instrText>
             </w:r>
             <w:r>
               <w:rPr>
@@ -1914,7 +1966,7 @@
                 <w:noProof/>
                 <w:webHidden/>
               </w:rPr>
-              <w:t>8</w:t>
+              <w:t>11</w:t>
             </w:r>
             <w:r>
               <w:rPr>
@@ -1934,21 +1986,19 @@
             </w:tabs>
             <w:rPr>
               <w:noProof/>
-              <w:lang w:val="en-029" w:eastAsia="en-029"/>
             </w:rPr>
           </w:pPr>
-          <w:hyperlink w:anchor="_Toc60710445" w:history="1">
+          <w:hyperlink w:anchor="_Toc60719306" w:history="1">
             <w:r>
               <w:rPr>
                 <w:rStyle w:val="Hyperlink"/>
                 <w:noProof/>
               </w:rPr>
-              <w:t>7.</w:t>
+              <w:t>8.</w:t>
             </w:r>
             <w:r>
               <w:rPr>
                 <w:noProof/>
-                <w:lang w:val="en-029" w:eastAsia="en-029"/>
               </w:rPr>
               <w:tab/>
             </w:r>
@@ -1978,7 +2028,7 @@
                 <w:noProof/>
                 <w:webHidden/>
               </w:rPr>
-              <w:instrText xml:space="preserve"> PAGEREF _Toc60710445 \h </w:instrText>
+              <w:instrText xml:space="preserve"> PAGEREF _Toc60719306 \h </w:instrText>
             </w:r>
             <w:r>
               <w:rPr>
@@ -1998,7 +2048,7 @@
                 <w:noProof/>
                 <w:webHidden/>
               </w:rPr>
-              <w:t>8</w:t>
+              <w:t>11</w:t>
             </w:r>
             <w:r>
               <w:rPr>
@@ -2056,7 +2106,7 @@
         <w:spacing w:line="360" w:lineRule="auto"/>
         <w:jc w:val="both"/>
       </w:pPr>
-      <w:bookmarkStart w:id="0" w:name="_Toc60710439"/>
+      <w:bookmarkStart w:id="0" w:name="_Toc60719299"/>
       <w:r>
         <w:lastRenderedPageBreak/>
         <w:t>Introduction</w:t>
@@ -2253,18 +2303,32 @@
           <w:sz w:val="24"/>
           <w:szCs w:val="24"/>
         </w:rPr>
-        <w:t xml:space="preserve">using android studio as the platform for development and </w:t>
-      </w:r>
-      <w:proofErr w:type="spellStart"/>
-      <w:r>
-        <w:rPr>
-          <w:rFonts w:ascii="Times New Roman" w:hAnsi="Times New Roman" w:cs="Times New Roman"/>
-          <w:sz w:val="24"/>
-          <w:szCs w:val="24"/>
-        </w:rPr>
-        <w:t>kotlin</w:t>
-      </w:r>
-      <w:proofErr w:type="spellEnd"/>
+        <w:t xml:space="preserve">using </w:t>
+      </w:r>
+      <w:r>
+        <w:rPr>
+          <w:rFonts w:ascii="Times New Roman" w:hAnsi="Times New Roman" w:cs="Times New Roman"/>
+          <w:sz w:val="24"/>
+          <w:szCs w:val="24"/>
+        </w:rPr>
+        <w:t xml:space="preserve">the </w:t>
+      </w:r>
+      <w:r>
+        <w:rPr>
+          <w:rFonts w:ascii="Times New Roman" w:hAnsi="Times New Roman" w:cs="Times New Roman"/>
+          <w:sz w:val="24"/>
+          <w:szCs w:val="24"/>
+        </w:rPr>
+        <w:t xml:space="preserve">android studio as the platform for development and </w:t>
+      </w:r>
+      <w:r>
+        <w:rPr>
+          <w:rFonts w:ascii="Times New Roman" w:hAnsi="Times New Roman" w:cs="Times New Roman"/>
+          <w:sz w:val="24"/>
+          <w:szCs w:val="24"/>
+        </w:rPr>
+        <w:t>Kolin</w:t>
+      </w:r>
       <w:r>
         <w:rPr>
           <w:rFonts w:ascii="Times New Roman" w:hAnsi="Times New Roman" w:cs="Times New Roman"/>
@@ -2518,33 +2582,15 @@
           <w:sz w:val="24"/>
           <w:szCs w:val="24"/>
         </w:rPr>
-        <w:t xml:space="preserve">knowledge was gained </w:t>
-      </w:r>
-      <w:proofErr w:type="gramStart"/>
-      <w:r>
-        <w:rPr>
-          <w:rFonts w:ascii="Times New Roman" w:hAnsi="Times New Roman" w:cs="Times New Roman"/>
-          <w:sz w:val="24"/>
-          <w:szCs w:val="24"/>
-        </w:rPr>
-        <w:t xml:space="preserve">from </w:t>
-      </w:r>
-      <w:r>
-        <w:rPr>
-          <w:rFonts w:ascii="Times New Roman" w:hAnsi="Times New Roman" w:cs="Times New Roman"/>
-          <w:sz w:val="24"/>
-          <w:szCs w:val="24"/>
-        </w:rPr>
-        <w:t xml:space="preserve"> answers</w:t>
-      </w:r>
-      <w:proofErr w:type="gramEnd"/>
-      <w:r>
-        <w:rPr>
-          <w:rFonts w:ascii="Times New Roman" w:hAnsi="Times New Roman" w:cs="Times New Roman"/>
-          <w:sz w:val="24"/>
-          <w:szCs w:val="24"/>
-        </w:rPr>
-        <w:t xml:space="preserve"> provided in</w:t>
+        <w:t>knowledge was gained from</w:t>
+      </w:r>
+      <w:r>
+        <w:rPr>
+          <w:rFonts w:ascii="Times New Roman" w:hAnsi="Times New Roman" w:cs="Times New Roman"/>
+          <w:sz w:val="24"/>
+          <w:szCs w:val="24"/>
+        </w:rPr>
+        <w:t xml:space="preserve"> answers provided in</w:t>
       </w:r>
       <w:r>
         <w:rPr>
@@ -2705,6 +2751,22 @@
         </w:rPr>
         <w:t xml:space="preserve"> the user </w:t>
       </w:r>
+      <w:r>
+        <w:rPr>
+          <w:rFonts w:ascii="Times New Roman" w:hAnsi="Times New Roman" w:cs="Times New Roman"/>
+          <w:sz w:val="24"/>
+          <w:szCs w:val="24"/>
+        </w:rPr>
+        <w:t>can</w:t>
+      </w:r>
+      <w:r>
+        <w:rPr>
+          <w:rFonts w:ascii="Times New Roman" w:hAnsi="Times New Roman" w:cs="Times New Roman"/>
+          <w:sz w:val="24"/>
+          <w:szCs w:val="24"/>
+        </w:rPr>
+        <w:t xml:space="preserve"> purchase tickets, view </w:t>
+      </w:r>
       <w:proofErr w:type="gramStart"/>
       <w:r>
         <w:rPr>
@@ -2712,7 +2774,7 @@
           <w:sz w:val="24"/>
           <w:szCs w:val="24"/>
         </w:rPr>
-        <w:t>has the ability to</w:t>
+        <w:t>animals</w:t>
       </w:r>
       <w:proofErr w:type="gramEnd"/>
       <w:r>
@@ -2721,7 +2783,7 @@
           <w:sz w:val="24"/>
           <w:szCs w:val="24"/>
         </w:rPr>
-        <w:t xml:space="preserve"> purchase tickets, view animals and use the navigation feature to help find their way throughout the zoo.</w:t>
+        <w:t xml:space="preserve"> and use the navigation feature to help find their way throughout the zoo.</w:t>
       </w:r>
     </w:p>
     <w:p>
@@ -2800,7 +2862,7 @@
         <w:spacing w:line="360" w:lineRule="auto"/>
         <w:jc w:val="both"/>
       </w:pPr>
-      <w:bookmarkStart w:id="1" w:name="_Toc60710440"/>
+      <w:bookmarkStart w:id="1" w:name="_Toc60719300"/>
       <w:r>
         <w:t>Registration/Login</w:t>
       </w:r>
@@ -2935,9 +2997,8 @@
           <w:sz w:val="24"/>
           <w:szCs w:val="24"/>
         </w:rPr>
-        <w:t xml:space="preserve">These pages have a very simple yet appealing </w:t>
-      </w:r>
-      <w:proofErr w:type="spellStart"/>
+        <w:t xml:space="preserve">These pages have </w:t>
+      </w:r>
       <w:proofErr w:type="gramStart"/>
       <w:r>
         <w:rPr>
@@ -2945,9 +3006,8 @@
           <w:sz w:val="24"/>
           <w:szCs w:val="24"/>
         </w:rPr>
-        <w:t>design.There</w:t>
-      </w:r>
-      <w:proofErr w:type="spellEnd"/>
+        <w:t>a very simple</w:t>
+      </w:r>
       <w:proofErr w:type="gramEnd"/>
       <w:r>
         <w:rPr>
@@ -2955,6 +3015,32 @@
           <w:sz w:val="24"/>
           <w:szCs w:val="24"/>
         </w:rPr>
+        <w:t xml:space="preserve"> yet appealing design.</w:t>
+      </w:r>
+      <w:r>
+        <w:rPr>
+          <w:rFonts w:ascii="Times New Roman" w:hAnsi="Times New Roman" w:cs="Times New Roman"/>
+          <w:sz w:val="24"/>
+          <w:szCs w:val="24"/>
+        </w:rPr>
+        <w:t xml:space="preserve"> </w:t>
+      </w:r>
+      <w:proofErr w:type="gramStart"/>
+      <w:r>
+        <w:rPr>
+          <w:rFonts w:ascii="Times New Roman" w:hAnsi="Times New Roman" w:cs="Times New Roman"/>
+          <w:sz w:val="24"/>
+          <w:szCs w:val="24"/>
+        </w:rPr>
+        <w:t>There</w:t>
+      </w:r>
+      <w:proofErr w:type="gramEnd"/>
+      <w:r>
+        <w:rPr>
+          <w:rFonts w:ascii="Times New Roman" w:hAnsi="Times New Roman" w:cs="Times New Roman"/>
+          <w:sz w:val="24"/>
+          <w:szCs w:val="24"/>
+        </w:rPr>
         <w:t xml:space="preserve"> was little to no hardcoding used for these pages. Android studio has </w:t>
       </w:r>
       <w:proofErr w:type="gramStart"/>
@@ -2973,7 +3059,23 @@
           <w:sz w:val="24"/>
           <w:szCs w:val="24"/>
         </w:rPr>
-        <w:t xml:space="preserve"> interface which allows design implantation with drag and drop features. Seamless yet effective.</w:t>
+        <w:t xml:space="preserve"> interface which allows design implantation with drag and drop</w:t>
+      </w:r>
+      <w:r>
+        <w:rPr>
+          <w:rFonts w:ascii="Times New Roman" w:hAnsi="Times New Roman" w:cs="Times New Roman"/>
+          <w:sz w:val="24"/>
+          <w:szCs w:val="24"/>
+        </w:rPr>
+        <w:t>s</w:t>
+      </w:r>
+      <w:r>
+        <w:rPr>
+          <w:rFonts w:ascii="Times New Roman" w:hAnsi="Times New Roman" w:cs="Times New Roman"/>
+          <w:sz w:val="24"/>
+          <w:szCs w:val="24"/>
+        </w:rPr>
+        <w:t xml:space="preserve"> features. Seamless yet effective.</w:t>
       </w:r>
       <w:r>
         <w:rPr>
@@ -3069,7 +3171,23 @@
           <w:rFonts w:ascii="Consolas" w:hAnsi="Consolas"/>
           <w:color w:val="067D17"/>
         </w:rPr>
-        <w:t>="@+id/textView2"</w:t>
+        <w:t>="@+id/</w:t>
+      </w:r>
+      <w:proofErr w:type="spellStart"/>
+      <w:r>
+        <w:rPr>
+          <w:rFonts w:ascii="Consolas" w:hAnsi="Consolas"/>
+          <w:color w:val="067D17"/>
+        </w:rPr>
+        <w:t>textView2</w:t>
+      </w:r>
+      <w:proofErr w:type="spellEnd"/>
+      <w:r>
+        <w:rPr>
+          <w:rFonts w:ascii="Consolas" w:hAnsi="Consolas"/>
+          <w:color w:val="067D17"/>
+        </w:rPr>
+        <w:t>"</w:t>
       </w:r>
       <w:r>
         <w:rPr>
@@ -3194,7 +3312,23 @@
           <w:rFonts w:ascii="Consolas" w:hAnsi="Consolas"/>
           <w:color w:val="067D17"/>
         </w:rPr>
-        <w:t>="16dp"</w:t>
+        <w:t>="</w:t>
+      </w:r>
+      <w:proofErr w:type="spellStart"/>
+      <w:r>
+        <w:rPr>
+          <w:rFonts w:ascii="Consolas" w:hAnsi="Consolas"/>
+          <w:color w:val="067D17"/>
+        </w:rPr>
+        <w:t>16dp</w:t>
+      </w:r>
+      <w:proofErr w:type="spellEnd"/>
+      <w:r>
+        <w:rPr>
+          <w:rFonts w:ascii="Consolas" w:hAnsi="Consolas"/>
+          <w:color w:val="067D17"/>
+        </w:rPr>
+        <w:t>"</w:t>
       </w:r>
       <w:r>
         <w:rPr>
@@ -3335,7 +3469,23 @@
           <w:rFonts w:ascii="Consolas" w:hAnsi="Consolas"/>
           <w:color w:val="067D17"/>
         </w:rPr>
-        <w:t>="42sp"</w:t>
+        <w:t>="</w:t>
+      </w:r>
+      <w:proofErr w:type="spellStart"/>
+      <w:r>
+        <w:rPr>
+          <w:rFonts w:ascii="Consolas" w:hAnsi="Consolas"/>
+          <w:color w:val="067D17"/>
+        </w:rPr>
+        <w:t>42sp</w:t>
+      </w:r>
+      <w:proofErr w:type="spellEnd"/>
+      <w:r>
+        <w:rPr>
+          <w:rFonts w:ascii="Consolas" w:hAnsi="Consolas"/>
+          <w:color w:val="067D17"/>
+        </w:rPr>
+        <w:t>"</w:t>
       </w:r>
       <w:r>
         <w:rPr>
@@ -3550,7 +3700,23 @@
           <w:rFonts w:ascii="Consolas" w:hAnsi="Consolas"/>
           <w:color w:val="067D17"/>
         </w:rPr>
-        <w:t>="210dp"</w:t>
+        <w:t>="</w:t>
+      </w:r>
+      <w:proofErr w:type="spellStart"/>
+      <w:r>
+        <w:rPr>
+          <w:rFonts w:ascii="Consolas" w:hAnsi="Consolas"/>
+          <w:color w:val="067D17"/>
+        </w:rPr>
+        <w:t>210dp</w:t>
+      </w:r>
+      <w:proofErr w:type="spellEnd"/>
+      <w:r>
+        <w:rPr>
+          <w:rFonts w:ascii="Consolas" w:hAnsi="Consolas"/>
+          <w:color w:val="067D17"/>
+        </w:rPr>
+        <w:t>"</w:t>
       </w:r>
       <w:r>
         <w:rPr>
@@ -3581,7 +3747,23 @@
           <w:rFonts w:ascii="Consolas" w:hAnsi="Consolas"/>
           <w:color w:val="067D17"/>
         </w:rPr>
-        <w:t>="450dp"</w:t>
+        <w:t>="</w:t>
+      </w:r>
+      <w:proofErr w:type="spellStart"/>
+      <w:r>
+        <w:rPr>
+          <w:rFonts w:ascii="Consolas" w:hAnsi="Consolas"/>
+          <w:color w:val="067D17"/>
+        </w:rPr>
+        <w:t>450dp</w:t>
+      </w:r>
+      <w:proofErr w:type="spellEnd"/>
+      <w:r>
+        <w:rPr>
+          <w:rFonts w:ascii="Consolas" w:hAnsi="Consolas"/>
+          <w:color w:val="067D17"/>
+        </w:rPr>
+        <w:t>"</w:t>
       </w:r>
       <w:r>
         <w:rPr>
@@ -3639,7 +3821,6 @@
         <w:t xml:space="preserve">    </w:t>
       </w:r>
       <w:proofErr w:type="spellStart"/>
-      <w:proofErr w:type="gramStart"/>
       <w:r>
         <w:rPr>
           <w:rFonts w:ascii="Consolas" w:hAnsi="Consolas"/>
@@ -3652,15 +3833,7 @@
           <w:rFonts w:ascii="Consolas" w:hAnsi="Consolas"/>
           <w:color w:val="174AD4"/>
         </w:rPr>
-        <w:t>:layout</w:t>
-      </w:r>
-      <w:proofErr w:type="gramEnd"/>
-      <w:r>
-        <w:rPr>
-          <w:rFonts w:ascii="Consolas" w:hAnsi="Consolas"/>
-          <w:color w:val="174AD4"/>
-        </w:rPr>
-        <w:t>_constraintBottom_toBottomOf</w:t>
+        <w:t>:layout_constraintBottom_toBottomOf</w:t>
       </w:r>
       <w:proofErr w:type="spellEnd"/>
       <w:r>
@@ -3831,7 +4004,7 @@
           <w:numId w:val="3"/>
         </w:numPr>
       </w:pPr>
-      <w:bookmarkStart w:id="2" w:name="_Toc60710441"/>
+      <w:bookmarkStart w:id="2" w:name="_Toc60719301"/>
       <w:r>
         <w:lastRenderedPageBreak/>
         <w:t>View Animals</w:t>
@@ -3919,7 +4092,23 @@
           <w:sz w:val="24"/>
           <w:szCs w:val="24"/>
         </w:rPr>
-        <w:t>This is Animal View Page. It allows for user to select the animal(s) they wish to view. It</w:t>
+        <w:t xml:space="preserve">This is Animal View Page. It allows for </w:t>
+      </w:r>
+      <w:r>
+        <w:rPr>
+          <w:rFonts w:ascii="Times New Roman" w:hAnsi="Times New Roman" w:cs="Times New Roman"/>
+          <w:sz w:val="24"/>
+          <w:szCs w:val="24"/>
+        </w:rPr>
+        <w:t xml:space="preserve">a </w:t>
+      </w:r>
+      <w:r>
+        <w:rPr>
+          <w:rFonts w:ascii="Times New Roman" w:hAnsi="Times New Roman" w:cs="Times New Roman"/>
+          <w:sz w:val="24"/>
+          <w:szCs w:val="24"/>
+        </w:rPr>
+        <w:t>user to select the animal(s) they wish to view. It</w:t>
       </w:r>
       <w:r>
         <w:rPr>
@@ -5130,7 +5319,7 @@
           <w:numId w:val="3"/>
         </w:numPr>
       </w:pPr>
-      <w:bookmarkStart w:id="3" w:name="_Toc60710442"/>
+      <w:bookmarkStart w:id="3" w:name="_Toc60719302"/>
       <w:r>
         <w:lastRenderedPageBreak/>
         <w:t>Map</w:t>
@@ -5272,6 +5461,7 @@
         </w:rPr>
         <w:t xml:space="preserve">package </w:t>
       </w:r>
+      <w:proofErr w:type="spellStart"/>
       <w:r>
         <w:rPr>
           <w:rFonts w:ascii="Times New Roman" w:hAnsi="Times New Roman" w:cs="Times New Roman"/>
@@ -5280,6 +5470,7 @@
         </w:rPr>
         <w:t>com.swen3.zooman.ui.map</w:t>
       </w:r>
+      <w:proofErr w:type="spellEnd"/>
       <w:r>
         <w:rPr>
           <w:rFonts w:ascii="Times New Roman" w:hAnsi="Times New Roman" w:cs="Times New Roman"/>
@@ -5595,6 +5786,7 @@
         </w:rPr>
         <w:t xml:space="preserve">import </w:t>
       </w:r>
+      <w:proofErr w:type="spellStart"/>
       <w:r>
         <w:rPr>
           <w:rFonts w:ascii="Times New Roman" w:hAnsi="Times New Roman" w:cs="Times New Roman"/>
@@ -5603,6 +5795,7 @@
         </w:rPr>
         <w:t>com.swen3.zooman.R</w:t>
       </w:r>
+      <w:proofErr w:type="spellEnd"/>
       <w:r>
         <w:rPr>
           <w:rFonts w:ascii="Times New Roman" w:hAnsi="Times New Roman" w:cs="Times New Roman"/>
@@ -5849,7 +6042,7 @@
           <w:szCs w:val="24"/>
         </w:rPr>
         <w:br/>
-        <w:t xml:space="preserve">         * If Google Play services is not installed on the device, the user will be prompted to</w:t>
+        <w:t xml:space="preserve">         * If Google Play services </w:t>
       </w:r>
       <w:r>
         <w:rPr>
@@ -5860,10 +6053,8 @@
           <w:sz w:val="24"/>
           <w:szCs w:val="24"/>
         </w:rPr>
-        <w:br/>
-        <w:t xml:space="preserve">         * install it inside the </w:t>
-      </w:r>
-      <w:proofErr w:type="spellStart"/>
+        <w:t>are</w:t>
+      </w:r>
       <w:r>
         <w:rPr>
           <w:rFonts w:ascii="Times New Roman" w:hAnsi="Times New Roman" w:cs="Times New Roman"/>
@@ -5873,9 +6064,8 @@
           <w:sz w:val="24"/>
           <w:szCs w:val="24"/>
         </w:rPr>
-        <w:t>SupportMapFragment</w:t>
-      </w:r>
-      <w:proofErr w:type="spellEnd"/>
+        <w:t xml:space="preserve"> not installed on the device, the user will be prompted to</w:t>
+      </w:r>
       <w:r>
         <w:rPr>
           <w:rFonts w:ascii="Times New Roman" w:hAnsi="Times New Roman" w:cs="Times New Roman"/>
@@ -5885,7 +6075,8 @@
           <w:sz w:val="24"/>
           <w:szCs w:val="24"/>
         </w:rPr>
-        <w:t>. This method will only be triggered once the</w:t>
+        <w:br/>
+        <w:t xml:space="preserve">         *</w:t>
       </w:r>
       <w:r>
         <w:rPr>
@@ -5896,8 +6087,7 @@
           <w:sz w:val="24"/>
           <w:szCs w:val="24"/>
         </w:rPr>
-        <w:br/>
-        <w:t xml:space="preserve">         * user has installed Google Play services and returned to the app.</w:t>
+        <w:t>,</w:t>
       </w:r>
       <w:r>
         <w:rPr>
@@ -5908,6 +6098,75 @@
           <w:sz w:val="24"/>
           <w:szCs w:val="24"/>
         </w:rPr>
+        <w:t xml:space="preserve"> install it inside the </w:t>
+      </w:r>
+      <w:proofErr w:type="spellStart"/>
+      <w:r>
+        <w:rPr>
+          <w:rFonts w:ascii="Times New Roman" w:hAnsi="Times New Roman" w:cs="Times New Roman"/>
+          <w:i/>
+          <w:iCs/>
+          <w:color w:val="70AD47" w:themeColor="accent6"/>
+          <w:sz w:val="24"/>
+          <w:szCs w:val="24"/>
+        </w:rPr>
+        <w:t>SupportMapFragment</w:t>
+      </w:r>
+      <w:proofErr w:type="spellEnd"/>
+      <w:r>
+        <w:rPr>
+          <w:rFonts w:ascii="Times New Roman" w:hAnsi="Times New Roman" w:cs="Times New Roman"/>
+          <w:i/>
+          <w:iCs/>
+          <w:color w:val="70AD47" w:themeColor="accent6"/>
+          <w:sz w:val="24"/>
+          <w:szCs w:val="24"/>
+        </w:rPr>
+        <w:t>. This method will only be triggered once the</w:t>
+      </w:r>
+      <w:r>
+        <w:rPr>
+          <w:rFonts w:ascii="Times New Roman" w:hAnsi="Times New Roman" w:cs="Times New Roman"/>
+          <w:i/>
+          <w:iCs/>
+          <w:color w:val="70AD47" w:themeColor="accent6"/>
+          <w:sz w:val="24"/>
+          <w:szCs w:val="24"/>
+        </w:rPr>
+        <w:br/>
+        <w:t xml:space="preserve">         * </w:t>
+      </w:r>
+      <w:r>
+        <w:rPr>
+          <w:rFonts w:ascii="Times New Roman" w:hAnsi="Times New Roman" w:cs="Times New Roman"/>
+          <w:i/>
+          <w:iCs/>
+          <w:color w:val="70AD47" w:themeColor="accent6"/>
+          <w:sz w:val="24"/>
+          <w:szCs w:val="24"/>
+        </w:rPr>
+        <w:t xml:space="preserve">the </w:t>
+      </w:r>
+      <w:r>
+        <w:rPr>
+          <w:rFonts w:ascii="Times New Roman" w:hAnsi="Times New Roman" w:cs="Times New Roman"/>
+          <w:i/>
+          <w:iCs/>
+          <w:color w:val="70AD47" w:themeColor="accent6"/>
+          <w:sz w:val="24"/>
+          <w:szCs w:val="24"/>
+        </w:rPr>
+        <w:t>user has installed Google Play services and returned to the app.</w:t>
+      </w:r>
+      <w:r>
+        <w:rPr>
+          <w:rFonts w:ascii="Times New Roman" w:hAnsi="Times New Roman" w:cs="Times New Roman"/>
+          <w:i/>
+          <w:iCs/>
+          <w:color w:val="70AD47" w:themeColor="accent6"/>
+          <w:sz w:val="24"/>
+          <w:szCs w:val="24"/>
+        </w:rPr>
         <w:br/>
         <w:t xml:space="preserve">         */</w:t>
       </w:r>
@@ -5961,6 +6220,7 @@
         <w:t xml:space="preserve"> = </w:t>
       </w:r>
       <w:proofErr w:type="spellStart"/>
+      <w:proofErr w:type="gramStart"/>
       <w:r>
         <w:rPr>
           <w:rFonts w:ascii="Times New Roman" w:hAnsi="Times New Roman" w:cs="Times New Roman"/>
@@ -5978,6 +6238,7 @@
         </w:rPr>
         <w:t>(</w:t>
       </w:r>
+      <w:proofErr w:type="gramEnd"/>
       <w:r>
         <w:rPr>
           <w:rFonts w:ascii="Times New Roman" w:hAnsi="Times New Roman" w:cs="Times New Roman"/>
@@ -6150,7 +6411,7 @@
           <w:numId w:val="3"/>
         </w:numPr>
       </w:pPr>
-      <w:bookmarkStart w:id="4" w:name="_Toc60710443"/>
+      <w:bookmarkStart w:id="4" w:name="_Toc60719303"/>
       <w:r>
         <w:lastRenderedPageBreak/>
         <w:t>Ticket Master Screen</w:t>
@@ -6244,7 +6505,57 @@
           <w:sz w:val="24"/>
           <w:szCs w:val="24"/>
         </w:rPr>
-        <w:t xml:space="preserve">On this screen, Ticket Master is a very easy to read, efficient ticket purchase screen where the customer can select the amount of tickets he/she would like to order, if they require a full day pass or a 2 hour pass and the date(s) they would like each ticket to be available for. The customer would see their subtotal before they </w:t>
+        <w:t xml:space="preserve">On this screen, Ticket Master is a very easy to read, efficient ticket purchase screen where the customer can select the </w:t>
+      </w:r>
+      <w:r>
+        <w:rPr>
+          <w:rFonts w:ascii="Times New Roman" w:hAnsi="Times New Roman" w:cs="Times New Roman"/>
+          <w:sz w:val="24"/>
+          <w:szCs w:val="24"/>
+        </w:rPr>
+        <w:t>number</w:t>
+      </w:r>
+      <w:r>
+        <w:rPr>
+          <w:rFonts w:ascii="Times New Roman" w:hAnsi="Times New Roman" w:cs="Times New Roman"/>
+          <w:sz w:val="24"/>
+          <w:szCs w:val="24"/>
+        </w:rPr>
+        <w:t xml:space="preserve"> of </w:t>
+      </w:r>
+      <w:proofErr w:type="gramStart"/>
+      <w:r>
+        <w:rPr>
+          <w:rFonts w:ascii="Times New Roman" w:hAnsi="Times New Roman" w:cs="Times New Roman"/>
+          <w:sz w:val="24"/>
+          <w:szCs w:val="24"/>
+        </w:rPr>
+        <w:t>tickets</w:t>
+      </w:r>
+      <w:proofErr w:type="gramEnd"/>
+      <w:r>
+        <w:rPr>
+          <w:rFonts w:ascii="Times New Roman" w:hAnsi="Times New Roman" w:cs="Times New Roman"/>
+          <w:sz w:val="24"/>
+          <w:szCs w:val="24"/>
+        </w:rPr>
+        <w:t xml:space="preserve"> he/she would like to order if they require a full day pass or a 2</w:t>
+      </w:r>
+      <w:r>
+        <w:rPr>
+          <w:rFonts w:ascii="Times New Roman" w:hAnsi="Times New Roman" w:cs="Times New Roman"/>
+          <w:sz w:val="24"/>
+          <w:szCs w:val="24"/>
+        </w:rPr>
+        <w:t>-</w:t>
+      </w:r>
+      <w:r>
+        <w:rPr>
+          <w:rFonts w:ascii="Times New Roman" w:hAnsi="Times New Roman" w:cs="Times New Roman"/>
+          <w:sz w:val="24"/>
+          <w:szCs w:val="24"/>
+        </w:rPr>
+        <w:t xml:space="preserve">hour pass and the date(s) they would like each ticket to be available for. The customer would see their subtotal before they </w:t>
       </w:r>
       <w:proofErr w:type="spellStart"/>
       <w:r>
@@ -7904,100 +8215,18 @@
     </w:p>
     <w:p>
       <w:pPr>
-        <w:spacing w:line="360" w:lineRule="auto"/>
-        <w:jc w:val="both"/>
-        <w:rPr>
-          <w:rFonts w:ascii="Times New Roman" w:hAnsi="Times New Roman" w:cs="Times New Roman"/>
-        </w:rPr>
-      </w:pPr>
-      <w:r>
-        <w:rPr>
-          <w:rFonts w:ascii="Times New Roman" w:hAnsi="Times New Roman" w:cs="Times New Roman"/>
-        </w:rPr>
-        <w:lastRenderedPageBreak/>
-        <w:t>Database</w:t>
-      </w:r>
-    </w:p>
-    <w:p>
-      <w:pPr>
-        <w:spacing w:line="360" w:lineRule="auto"/>
-        <w:jc w:val="both"/>
-        <w:rPr>
-          <w:rFonts w:ascii="Times New Roman" w:hAnsi="Times New Roman" w:cs="Times New Roman"/>
-        </w:rPr>
-      </w:pPr>
-      <w:r>
-        <w:rPr>
-          <w:rFonts w:ascii="Times New Roman" w:hAnsi="Times New Roman" w:cs="Times New Roman"/>
-        </w:rPr>
-        <w:t xml:space="preserve">Here we have a database that runs locally for now until we get a remote database. It has all the basic requirements needed to run the application for business and its ease of use makes it very efficient for </w:t>
-      </w:r>
-      <w:proofErr w:type="spellStart"/>
-      <w:r>
-        <w:rPr>
-          <w:rFonts w:ascii="Times New Roman" w:hAnsi="Times New Roman" w:cs="Times New Roman"/>
-        </w:rPr>
-        <w:t>maintainence</w:t>
-      </w:r>
-      <w:proofErr w:type="spellEnd"/>
-      <w:r>
-        <w:rPr>
-          <w:rFonts w:ascii="Times New Roman" w:hAnsi="Times New Roman" w:cs="Times New Roman"/>
-        </w:rPr>
-        <w:t xml:space="preserve"> and upgrades to it.</w:t>
-      </w:r>
-      <w:bookmarkStart w:id="5" w:name="_GoBack"/>
-      <w:bookmarkEnd w:id="5"/>
-    </w:p>
-    <w:p>
-      <w:pPr>
-        <w:spacing w:line="360" w:lineRule="auto"/>
-        <w:jc w:val="both"/>
-        <w:rPr>
-          <w:rFonts w:ascii="Times New Roman" w:hAnsi="Times New Roman" w:cs="Times New Roman"/>
-        </w:rPr>
-      </w:pPr>
-    </w:p>
-    <w:p>
-      <w:pPr>
-        <w:spacing w:line="360" w:lineRule="auto"/>
-        <w:jc w:val="both"/>
-        <w:rPr>
-          <w:rFonts w:ascii="Times New Roman" w:hAnsi="Times New Roman" w:cs="Times New Roman"/>
-        </w:rPr>
-      </w:pPr>
-    </w:p>
-    <w:p>
-      <w:pPr>
-        <w:spacing w:line="360" w:lineRule="auto"/>
-        <w:jc w:val="both"/>
-        <w:rPr>
-          <w:rFonts w:ascii="Times New Roman" w:hAnsi="Times New Roman" w:cs="Times New Roman"/>
-        </w:rPr>
-      </w:pPr>
-    </w:p>
-    <w:p>
-      <w:pPr>
-        <w:spacing w:line="360" w:lineRule="auto"/>
-        <w:jc w:val="both"/>
-        <w:rPr>
-          <w:rFonts w:ascii="Times New Roman" w:hAnsi="Times New Roman" w:cs="Times New Roman"/>
-        </w:rPr>
-      </w:pPr>
-    </w:p>
-    <w:p>
-      <w:pPr>
         <w:pStyle w:val="Heading1"/>
         <w:numPr>
           <w:ilvl w:val="0"/>
           <w:numId w:val="3"/>
         </w:numPr>
       </w:pPr>
-      <w:bookmarkStart w:id="6" w:name="_Toc60710444"/>
-      <w:r>
-        <w:t>Future of the Business/App</w:t>
-      </w:r>
-      <w:bookmarkEnd w:id="6"/>
+      <w:bookmarkStart w:id="5" w:name="_Toc60719304"/>
+      <w:r>
+        <w:lastRenderedPageBreak/>
+        <w:t>Database</w:t>
+      </w:r>
+      <w:bookmarkEnd w:id="5"/>
     </w:p>
     <w:p>
       <w:pPr>
@@ -8015,26 +8244,23 @@
           <w:sz w:val="24"/>
           <w:szCs w:val="24"/>
         </w:rPr>
-        <w:t>For the future of the business, we would like to first expand our reach across the globe, giving off basically an experience that would be remembered for a lifetime, something like the Disney World effect but for the animal kingdom and its forever expanding hierarchy as new species and sub species are found and recorded into history.</w:t>
-      </w:r>
-    </w:p>
-    <w:p>
-      <w:pPr>
-        <w:spacing w:line="360" w:lineRule="auto"/>
-        <w:jc w:val="both"/>
-        <w:rPr>
-          <w:rFonts w:ascii="Times New Roman" w:hAnsi="Times New Roman" w:cs="Times New Roman"/>
-          <w:sz w:val="24"/>
-          <w:szCs w:val="24"/>
-        </w:rPr>
-      </w:pPr>
-      <w:r>
-        <w:rPr>
-          <w:rFonts w:ascii="Times New Roman" w:hAnsi="Times New Roman" w:cs="Times New Roman"/>
-          <w:sz w:val="24"/>
-          <w:szCs w:val="24"/>
-        </w:rPr>
-        <w:t>We would also like to implement a remote database for a more seamless approach to what our true goal for the app and business to feel like as they go hand in hand for the customer’s experience. Basically, using the app while present within the zoo which would allow for real time tracking of animals, knowing their back story, names they were given, habitats they thrive in or can’t, their potential mates and also their rescue location/breed location.</w:t>
+        <w:t>Here we have a database that runs locally for now until we get a remote database. It has all the basic requirements needed to run the application for business and its ease of use makes it very efficient for maint</w:t>
+      </w:r>
+      <w:r>
+        <w:rPr>
+          <w:rFonts w:ascii="Times New Roman" w:hAnsi="Times New Roman" w:cs="Times New Roman"/>
+          <w:sz w:val="24"/>
+          <w:szCs w:val="24"/>
+        </w:rPr>
+        <w:t>ena</w:t>
+      </w:r>
+      <w:r>
+        <w:rPr>
+          <w:rFonts w:ascii="Times New Roman" w:hAnsi="Times New Roman" w:cs="Times New Roman"/>
+          <w:sz w:val="24"/>
+          <w:szCs w:val="24"/>
+        </w:rPr>
+        <w:t>nce and upgrades to it.</w:t>
       </w:r>
     </w:p>
     <w:p>
@@ -8081,7 +8307,145 @@
           <w:numId w:val="3"/>
         </w:numPr>
       </w:pPr>
-      <w:bookmarkStart w:id="7" w:name="_Toc60710445"/>
+      <w:bookmarkStart w:id="6" w:name="_Toc60719305"/>
+      <w:r>
+        <w:t>Future of the Business/App</w:t>
+      </w:r>
+      <w:bookmarkEnd w:id="6"/>
+    </w:p>
+    <w:p>
+      <w:pPr>
+        <w:spacing w:line="360" w:lineRule="auto"/>
+        <w:jc w:val="both"/>
+        <w:rPr>
+          <w:rFonts w:ascii="Times New Roman" w:hAnsi="Times New Roman" w:cs="Times New Roman"/>
+          <w:sz w:val="24"/>
+          <w:szCs w:val="24"/>
+        </w:rPr>
+      </w:pPr>
+      <w:r>
+        <w:rPr>
+          <w:rFonts w:ascii="Times New Roman" w:hAnsi="Times New Roman" w:cs="Times New Roman"/>
+          <w:sz w:val="24"/>
+          <w:szCs w:val="24"/>
+        </w:rPr>
+        <w:t>For the future of the business, we would like to first expand our reach across the globe, giving off an experience that would be remembered for a lifetime, something like the Disney World effect but for the animal kingdom and its forever expanding hierarchy as new species and subspecies are found and recorded into history.</w:t>
+      </w:r>
+    </w:p>
+    <w:p>
+      <w:pPr>
+        <w:spacing w:line="360" w:lineRule="auto"/>
+        <w:jc w:val="both"/>
+        <w:rPr>
+          <w:rFonts w:ascii="Times New Roman" w:hAnsi="Times New Roman" w:cs="Times New Roman"/>
+          <w:sz w:val="24"/>
+          <w:szCs w:val="24"/>
+        </w:rPr>
+      </w:pPr>
+      <w:r>
+        <w:rPr>
+          <w:rFonts w:ascii="Times New Roman" w:hAnsi="Times New Roman" w:cs="Times New Roman"/>
+          <w:sz w:val="24"/>
+          <w:szCs w:val="24"/>
+        </w:rPr>
+        <w:t xml:space="preserve">We would also like to implement a remote database for a more seamless approach to what our true goal for the app and business to feel like as they go hand in hand for the customer’s experience. </w:t>
+      </w:r>
+      <w:r>
+        <w:rPr>
+          <w:rFonts w:ascii="Times New Roman" w:hAnsi="Times New Roman" w:cs="Times New Roman"/>
+          <w:sz w:val="24"/>
+          <w:szCs w:val="24"/>
+        </w:rPr>
+        <w:t>U</w:t>
+      </w:r>
+      <w:r>
+        <w:rPr>
+          <w:rFonts w:ascii="Times New Roman" w:hAnsi="Times New Roman" w:cs="Times New Roman"/>
+          <w:sz w:val="24"/>
+          <w:szCs w:val="24"/>
+        </w:rPr>
+        <w:t>sing the app while present within the zoo which would allow for real</w:t>
+      </w:r>
+      <w:r>
+        <w:rPr>
+          <w:rFonts w:ascii="Times New Roman" w:hAnsi="Times New Roman" w:cs="Times New Roman"/>
+          <w:sz w:val="24"/>
+          <w:szCs w:val="24"/>
+        </w:rPr>
+        <w:t>-</w:t>
+      </w:r>
+      <w:r>
+        <w:rPr>
+          <w:rFonts w:ascii="Times New Roman" w:hAnsi="Times New Roman" w:cs="Times New Roman"/>
+          <w:sz w:val="24"/>
+          <w:szCs w:val="24"/>
+        </w:rPr>
+        <w:t xml:space="preserve">time tracking of animals, knowing their back story, names they were given, habitats they thrive in or </w:t>
+      </w:r>
+      <w:proofErr w:type="gramStart"/>
+      <w:r>
+        <w:rPr>
+          <w:rFonts w:ascii="Times New Roman" w:hAnsi="Times New Roman" w:cs="Times New Roman"/>
+          <w:sz w:val="24"/>
+          <w:szCs w:val="24"/>
+        </w:rPr>
+        <w:t>can’t</w:t>
+      </w:r>
+      <w:proofErr w:type="gramEnd"/>
+      <w:r>
+        <w:rPr>
+          <w:rFonts w:ascii="Times New Roman" w:hAnsi="Times New Roman" w:cs="Times New Roman"/>
+          <w:sz w:val="24"/>
+          <w:szCs w:val="24"/>
+        </w:rPr>
+        <w:t>, their potential mates and also their rescue location/breed location.</w:t>
+      </w:r>
+    </w:p>
+    <w:p>
+      <w:pPr>
+        <w:spacing w:line="360" w:lineRule="auto"/>
+        <w:jc w:val="both"/>
+        <w:rPr>
+          <w:rFonts w:ascii="Times New Roman" w:hAnsi="Times New Roman" w:cs="Times New Roman"/>
+        </w:rPr>
+      </w:pPr>
+    </w:p>
+    <w:p>
+      <w:pPr>
+        <w:spacing w:line="360" w:lineRule="auto"/>
+        <w:jc w:val="both"/>
+        <w:rPr>
+          <w:rFonts w:ascii="Times New Roman" w:hAnsi="Times New Roman" w:cs="Times New Roman"/>
+        </w:rPr>
+      </w:pPr>
+    </w:p>
+    <w:p>
+      <w:pPr>
+        <w:spacing w:line="360" w:lineRule="auto"/>
+        <w:jc w:val="both"/>
+        <w:rPr>
+          <w:rFonts w:ascii="Times New Roman" w:hAnsi="Times New Roman" w:cs="Times New Roman"/>
+        </w:rPr>
+      </w:pPr>
+    </w:p>
+    <w:p>
+      <w:pPr>
+        <w:spacing w:line="360" w:lineRule="auto"/>
+        <w:jc w:val="both"/>
+        <w:rPr>
+          <w:rFonts w:ascii="Times New Roman" w:hAnsi="Times New Roman" w:cs="Times New Roman"/>
+        </w:rPr>
+      </w:pPr>
+    </w:p>
+    <w:p>
+      <w:pPr>
+        <w:pStyle w:val="Heading1"/>
+        <w:numPr>
+          <w:ilvl w:val="0"/>
+          <w:numId w:val="3"/>
+        </w:numPr>
+      </w:pPr>
+      <w:bookmarkStart w:id="7" w:name="_Toc60719306"/>
       <w:r>
         <w:t>Conclusion</w:t>
       </w:r>
@@ -8184,7 +8548,7 @@
 </file>
 
 <file path=word/endnotes.xml><?xml version="1.0" encoding="utf-8"?>
-<w:endnotes xmlns:wpc="http://schemas.microsoft.com/office/word/2010/wordprocessingCanvas" xmlns:cx="http://schemas.microsoft.com/office/drawing/2014/chartex" xmlns:cx1="http://schemas.microsoft.com/office/drawing/2015/9/8/chartex" xmlns:cx2="http://schemas.microsoft.com/office/drawing/2015/10/21/chartex" xmlns:cx3="http://schemas.microsoft.com/office/drawing/2016/5/9/chartex" xmlns:cx4="http://schemas.microsoft.com/office/drawing/2016/5/10/chartex" xmlns:cx5="http://schemas.microsoft.com/office/drawing/2016/5/11/chartex" xmlns:cx6="http://schemas.microsoft.com/office/drawing/2016/5/12/chartex" xmlns:cx7="http://schemas.microsoft.com/office/drawing/2016/5/13/chartex" xmlns:cx8="http://schemas.microsoft.com/office/drawing/2016/5/14/chartex" xmlns:mc="http://schemas.openxmlformats.org/markup-compatibility/2006" xmlns:aink="http://schemas.microsoft.com/office/drawing/2016/ink" xmlns:am3d="http://schemas.microsoft.com/office/drawing/2017/model3d" xmlns:o="urn:schemas-microsoft-com:office:office" xmlns:r="http://schemas.openxmlformats.org/officeDocument/2006/relationships" xmlns:m="http://schemas.openxmlformats.org/officeDocument/2006/math" xmlns:v="urn:schemas-microsoft-com:vml" xmlns:wp14="http://schemas.microsoft.com/office/word/2010/wordprocessingDrawing" xmlns:wp="http://schemas.openxmlformats.org/drawingml/2006/wordprocessingDrawing" xmlns:w10="urn:schemas-microsoft-com:office:word" xmlns:w="http://schemas.openxmlformats.org/wordprocessingml/2006/main" xmlns:w14="http://schemas.microsoft.com/office/word/2010/wordml" xmlns:w15="http://schemas.microsoft.com/office/word/2012/wordml" xmlns:w16cid="http://schemas.microsoft.com/office/word/2016/wordml/cid" xmlns:w16se="http://schemas.microsoft.com/office/word/2015/wordml/symex" xmlns:wpg="http://schemas.microsoft.com/office/word/2010/wordprocessingGroup" xmlns:wpi="http://schemas.microsoft.com/office/word/2010/wordprocessingInk" xmlns:wne="http://schemas.microsoft.com/office/word/2006/wordml" xmlns:wps="http://schemas.microsoft.com/office/word/2010/wordprocessingShape" mc:Ignorable="w14 w15 w16se w16cid wp14">
+<w:endnotes xmlns:wpc="http://schemas.microsoft.com/office/word/2010/wordprocessingCanvas" xmlns:cx="http://schemas.microsoft.com/office/drawing/2014/chartex" xmlns:cx1="http://schemas.microsoft.com/office/drawing/2015/9/8/chartex" xmlns:cx2="http://schemas.microsoft.com/office/drawing/2015/10/21/chartex" xmlns:cx3="http://schemas.microsoft.com/office/drawing/2016/5/9/chartex" xmlns:cx4="http://schemas.microsoft.com/office/drawing/2016/5/10/chartex" xmlns:cx5="http://schemas.microsoft.com/office/drawing/2016/5/11/chartex" xmlns:cx6="http://schemas.microsoft.com/office/drawing/2016/5/12/chartex" xmlns:cx7="http://schemas.microsoft.com/office/drawing/2016/5/13/chartex" xmlns:cx8="http://schemas.microsoft.com/office/drawing/2016/5/14/chartex" xmlns:mc="http://schemas.openxmlformats.org/markup-compatibility/2006" xmlns:aink="http://schemas.microsoft.com/office/drawing/2016/ink" xmlns:am3d="http://schemas.microsoft.com/office/drawing/2017/model3d" xmlns:o="urn:schemas-microsoft-com:office:office" xmlns:r="http://schemas.openxmlformats.org/officeDocument/2006/relationships" xmlns:m="http://schemas.openxmlformats.org/officeDocument/2006/math" xmlns:v="urn:schemas-microsoft-com:vml" xmlns:wp14="http://schemas.microsoft.com/office/word/2010/wordprocessingDrawing" xmlns:wp="http://schemas.openxmlformats.org/drawingml/2006/wordprocessingDrawing" xmlns:w10="urn:schemas-microsoft-com:office:word" xmlns:w="http://schemas.openxmlformats.org/wordprocessingml/2006/main" xmlns:w14="http://schemas.microsoft.com/office/word/2010/wordml" xmlns:w15="http://schemas.microsoft.com/office/word/2012/wordml" xmlns:w16cex="http://schemas.microsoft.com/office/word/2018/wordml/cex" xmlns:w16cid="http://schemas.microsoft.com/office/word/2016/wordml/cid" xmlns:w16="http://schemas.microsoft.com/office/word/2018/wordml" xmlns:w16se="http://schemas.microsoft.com/office/word/2015/wordml/symex" xmlns:wpg="http://schemas.microsoft.com/office/word/2010/wordprocessingGroup" xmlns:wpi="http://schemas.microsoft.com/office/word/2010/wordprocessingInk" xmlns:wne="http://schemas.microsoft.com/office/word/2006/wordml" xmlns:wps="http://schemas.microsoft.com/office/word/2010/wordprocessingShape" mc:Ignorable="w14 w15 w16se w16cid w16 w16cex wp14">
   <w:endnote w:type="separator" w:id="-1">
     <w:p>
       <w:pPr>
@@ -8209,7 +8573,7 @@
 </file>
 
 <file path=word/footer1.xml><?xml version="1.0" encoding="utf-8"?>
-<w:ftr xmlns:wpc="http://schemas.microsoft.com/office/word/2010/wordprocessingCanvas" xmlns:cx="http://schemas.microsoft.com/office/drawing/2014/chartex" xmlns:cx1="http://schemas.microsoft.com/office/drawing/2015/9/8/chartex" xmlns:cx2="http://schemas.microsoft.com/office/drawing/2015/10/21/chartex" xmlns:cx3="http://schemas.microsoft.com/office/drawing/2016/5/9/chartex" xmlns:cx4="http://schemas.microsoft.com/office/drawing/2016/5/10/chartex" xmlns:cx5="http://schemas.microsoft.com/office/drawing/2016/5/11/chartex" xmlns:cx6="http://schemas.microsoft.com/office/drawing/2016/5/12/chartex" xmlns:cx7="http://schemas.microsoft.com/office/drawing/2016/5/13/chartex" xmlns:cx8="http://schemas.microsoft.com/office/drawing/2016/5/14/chartex" xmlns:mc="http://schemas.openxmlformats.org/markup-compatibility/2006" xmlns:aink="http://schemas.microsoft.com/office/drawing/2016/ink" xmlns:am3d="http://schemas.microsoft.com/office/drawing/2017/model3d" xmlns:o="urn:schemas-microsoft-com:office:office" xmlns:r="http://schemas.openxmlformats.org/officeDocument/2006/relationships" xmlns:m="http://schemas.openxmlformats.org/officeDocument/2006/math" xmlns:v="urn:schemas-microsoft-com:vml" xmlns:wp14="http://schemas.microsoft.com/office/word/2010/wordprocessingDrawing" xmlns:wp="http://schemas.openxmlformats.org/drawingml/2006/wordprocessingDrawing" xmlns:w10="urn:schemas-microsoft-com:office:word" xmlns:w="http://schemas.openxmlformats.org/wordprocessingml/2006/main" xmlns:w14="http://schemas.microsoft.com/office/word/2010/wordml" xmlns:w15="http://schemas.microsoft.com/office/word/2012/wordml" xmlns:w16cid="http://schemas.microsoft.com/office/word/2016/wordml/cid" xmlns:w16se="http://schemas.microsoft.com/office/word/2015/wordml/symex" xmlns:wpg="http://schemas.microsoft.com/office/word/2010/wordprocessingGroup" xmlns:wpi="http://schemas.microsoft.com/office/word/2010/wordprocessingInk" xmlns:wne="http://schemas.microsoft.com/office/word/2006/wordml" xmlns:wps="http://schemas.microsoft.com/office/word/2010/wordprocessingShape" mc:Ignorable="w14 w15 w16se w16cid wp14">
+<w:ftr xmlns:wpc="http://schemas.microsoft.com/office/word/2010/wordprocessingCanvas" xmlns:cx="http://schemas.microsoft.com/office/drawing/2014/chartex" xmlns:cx1="http://schemas.microsoft.com/office/drawing/2015/9/8/chartex" xmlns:cx2="http://schemas.microsoft.com/office/drawing/2015/10/21/chartex" xmlns:cx3="http://schemas.microsoft.com/office/drawing/2016/5/9/chartex" xmlns:cx4="http://schemas.microsoft.com/office/drawing/2016/5/10/chartex" xmlns:cx5="http://schemas.microsoft.com/office/drawing/2016/5/11/chartex" xmlns:cx6="http://schemas.microsoft.com/office/drawing/2016/5/12/chartex" xmlns:cx7="http://schemas.microsoft.com/office/drawing/2016/5/13/chartex" xmlns:cx8="http://schemas.microsoft.com/office/drawing/2016/5/14/chartex" xmlns:mc="http://schemas.openxmlformats.org/markup-compatibility/2006" xmlns:aink="http://schemas.microsoft.com/office/drawing/2016/ink" xmlns:am3d="http://schemas.microsoft.com/office/drawing/2017/model3d" xmlns:o="urn:schemas-microsoft-com:office:office" xmlns:r="http://schemas.openxmlformats.org/officeDocument/2006/relationships" xmlns:m="http://schemas.openxmlformats.org/officeDocument/2006/math" xmlns:v="urn:schemas-microsoft-com:vml" xmlns:wp14="http://schemas.microsoft.com/office/word/2010/wordprocessingDrawing" xmlns:wp="http://schemas.openxmlformats.org/drawingml/2006/wordprocessingDrawing" xmlns:w10="urn:schemas-microsoft-com:office:word" xmlns:w="http://schemas.openxmlformats.org/wordprocessingml/2006/main" xmlns:w14="http://schemas.microsoft.com/office/word/2010/wordml" xmlns:w15="http://schemas.microsoft.com/office/word/2012/wordml" xmlns:w16cex="http://schemas.microsoft.com/office/word/2018/wordml/cex" xmlns:w16cid="http://schemas.microsoft.com/office/word/2016/wordml/cid" xmlns:w16="http://schemas.microsoft.com/office/word/2018/wordml" xmlns:w16se="http://schemas.microsoft.com/office/word/2015/wordml/symex" xmlns:wpg="http://schemas.microsoft.com/office/word/2010/wordprocessingGroup" xmlns:wpi="http://schemas.microsoft.com/office/word/2010/wordprocessingInk" xmlns:wne="http://schemas.microsoft.com/office/word/2006/wordml" xmlns:wps="http://schemas.microsoft.com/office/word/2010/wordprocessingShape" mc:Ignorable="w14 w15 w16se w16cid w16 w16cex wp14">
   <w:sdt>
     <w:sdtPr>
       <w:id w:val="557671247"/>
@@ -8264,7 +8628,7 @@
 </file>
 
 <file path=word/footnotes.xml><?xml version="1.0" encoding="utf-8"?>
-<w:footnotes xmlns:wpc="http://schemas.microsoft.com/office/word/2010/wordprocessingCanvas" xmlns:cx="http://schemas.microsoft.com/office/drawing/2014/chartex" xmlns:cx1="http://schemas.microsoft.com/office/drawing/2015/9/8/chartex" xmlns:cx2="http://schemas.microsoft.com/office/drawing/2015/10/21/chartex" xmlns:cx3="http://schemas.microsoft.com/office/drawing/2016/5/9/chartex" xmlns:cx4="http://schemas.microsoft.com/office/drawing/2016/5/10/chartex" xmlns:cx5="http://schemas.microsoft.com/office/drawing/2016/5/11/chartex" xmlns:cx6="http://schemas.microsoft.com/office/drawing/2016/5/12/chartex" xmlns:cx7="http://schemas.microsoft.com/office/drawing/2016/5/13/chartex" xmlns:cx8="http://schemas.microsoft.com/office/drawing/2016/5/14/chartex" xmlns:mc="http://schemas.openxmlformats.org/markup-compatibility/2006" xmlns:aink="http://schemas.microsoft.com/office/drawing/2016/ink" xmlns:am3d="http://schemas.microsoft.com/office/drawing/2017/model3d" xmlns:o="urn:schemas-microsoft-com:office:office" xmlns:r="http://schemas.openxmlformats.org/officeDocument/2006/relationships" xmlns:m="http://schemas.openxmlformats.org/officeDocument/2006/math" xmlns:v="urn:schemas-microsoft-com:vml" xmlns:wp14="http://schemas.microsoft.com/office/word/2010/wordprocessingDrawing" xmlns:wp="http://schemas.openxmlformats.org/drawingml/2006/wordprocessingDrawing" xmlns:w10="urn:schemas-microsoft-com:office:word" xmlns:w="http://schemas.openxmlformats.org/wordprocessingml/2006/main" xmlns:w14="http://schemas.microsoft.com/office/word/2010/wordml" xmlns:w15="http://schemas.microsoft.com/office/word/2012/wordml" xmlns:w16cid="http://schemas.microsoft.com/office/word/2016/wordml/cid" xmlns:w16se="http://schemas.microsoft.com/office/word/2015/wordml/symex" xmlns:wpg="http://schemas.microsoft.com/office/word/2010/wordprocessingGroup" xmlns:wpi="http://schemas.microsoft.com/office/word/2010/wordprocessingInk" xmlns:wne="http://schemas.microsoft.com/office/word/2006/wordml" xmlns:wps="http://schemas.microsoft.com/office/word/2010/wordprocessingShape" mc:Ignorable="w14 w15 w16se w16cid wp14">
+<w:footnotes xmlns:wpc="http://schemas.microsoft.com/office/word/2010/wordprocessingCanvas" xmlns:cx="http://schemas.microsoft.com/office/drawing/2014/chartex" xmlns:cx1="http://schemas.microsoft.com/office/drawing/2015/9/8/chartex" xmlns:cx2="http://schemas.microsoft.com/office/drawing/2015/10/21/chartex" xmlns:cx3="http://schemas.microsoft.com/office/drawing/2016/5/9/chartex" xmlns:cx4="http://schemas.microsoft.com/office/drawing/2016/5/10/chartex" xmlns:cx5="http://schemas.microsoft.com/office/drawing/2016/5/11/chartex" xmlns:cx6="http://schemas.microsoft.com/office/drawing/2016/5/12/chartex" xmlns:cx7="http://schemas.microsoft.com/office/drawing/2016/5/13/chartex" xmlns:cx8="http://schemas.microsoft.com/office/drawing/2016/5/14/chartex" xmlns:mc="http://schemas.openxmlformats.org/markup-compatibility/2006" xmlns:aink="http://schemas.microsoft.com/office/drawing/2016/ink" xmlns:am3d="http://schemas.microsoft.com/office/drawing/2017/model3d" xmlns:o="urn:schemas-microsoft-com:office:office" xmlns:r="http://schemas.openxmlformats.org/officeDocument/2006/relationships" xmlns:m="http://schemas.openxmlformats.org/officeDocument/2006/math" xmlns:v="urn:schemas-microsoft-com:vml" xmlns:wp14="http://schemas.microsoft.com/office/word/2010/wordprocessingDrawing" xmlns:wp="http://schemas.openxmlformats.org/drawingml/2006/wordprocessingDrawing" xmlns:w10="urn:schemas-microsoft-com:office:word" xmlns:w="http://schemas.openxmlformats.org/wordprocessingml/2006/main" xmlns:w14="http://schemas.microsoft.com/office/word/2010/wordml" xmlns:w15="http://schemas.microsoft.com/office/word/2012/wordml" xmlns:w16cex="http://schemas.microsoft.com/office/word/2018/wordml/cex" xmlns:w16cid="http://schemas.microsoft.com/office/word/2016/wordml/cid" xmlns:w16="http://schemas.microsoft.com/office/word/2018/wordml" xmlns:w16se="http://schemas.microsoft.com/office/word/2015/wordml/symex" xmlns:wpg="http://schemas.microsoft.com/office/word/2010/wordprocessingGroup" xmlns:wpi="http://schemas.microsoft.com/office/word/2010/wordprocessingInk" xmlns:wne="http://schemas.microsoft.com/office/word/2006/wordml" xmlns:wps="http://schemas.microsoft.com/office/word/2010/wordprocessingShape" mc:Ignorable="w14 w15 w16se w16cid w16 w16cex wp14">
   <w:footnote w:type="separator" w:id="-1">
     <w:p>
       <w:pPr>
@@ -8289,7 +8653,7 @@
 </file>
 
 <file path=word/header1.xml><?xml version="1.0" encoding="utf-8"?>
-<w:hdr xmlns:wpc="http://schemas.microsoft.com/office/word/2010/wordprocessingCanvas" xmlns:cx="http://schemas.microsoft.com/office/drawing/2014/chartex" xmlns:cx1="http://schemas.microsoft.com/office/drawing/2015/9/8/chartex" xmlns:cx2="http://schemas.microsoft.com/office/drawing/2015/10/21/chartex" xmlns:cx3="http://schemas.microsoft.com/office/drawing/2016/5/9/chartex" xmlns:cx4="http://schemas.microsoft.com/office/drawing/2016/5/10/chartex" xmlns:cx5="http://schemas.microsoft.com/office/drawing/2016/5/11/chartex" xmlns:cx6="http://schemas.microsoft.com/office/drawing/2016/5/12/chartex" xmlns:cx7="http://schemas.microsoft.com/office/drawing/2016/5/13/chartex" xmlns:cx8="http://schemas.microsoft.com/office/drawing/2016/5/14/chartex" xmlns:mc="http://schemas.openxmlformats.org/markup-compatibility/2006" xmlns:aink="http://schemas.microsoft.com/office/drawing/2016/ink" xmlns:am3d="http://schemas.microsoft.com/office/drawing/2017/model3d" xmlns:o="urn:schemas-microsoft-com:office:office" xmlns:r="http://schemas.openxmlformats.org/officeDocument/2006/relationships" xmlns:m="http://schemas.openxmlformats.org/officeDocument/2006/math" xmlns:v="urn:schemas-microsoft-com:vml" xmlns:wp14="http://schemas.microsoft.com/office/word/2010/wordprocessingDrawing" xmlns:wp="http://schemas.openxmlformats.org/drawingml/2006/wordprocessingDrawing" xmlns:w10="urn:schemas-microsoft-com:office:word" xmlns:w="http://schemas.openxmlformats.org/wordprocessingml/2006/main" xmlns:w14="http://schemas.microsoft.com/office/word/2010/wordml" xmlns:w15="http://schemas.microsoft.com/office/word/2012/wordml" xmlns:w16cid="http://schemas.microsoft.com/office/word/2016/wordml/cid" xmlns:w16se="http://schemas.microsoft.com/office/word/2015/wordml/symex" xmlns:wpg="http://schemas.microsoft.com/office/word/2010/wordprocessingGroup" xmlns:wpi="http://schemas.microsoft.com/office/word/2010/wordprocessingInk" xmlns:wne="http://schemas.microsoft.com/office/word/2006/wordml" xmlns:wps="http://schemas.microsoft.com/office/word/2010/wordprocessingShape" mc:Ignorable="w14 w15 w16se w16cid wp14">
+<w:hdr xmlns:wpc="http://schemas.microsoft.com/office/word/2010/wordprocessingCanvas" xmlns:cx="http://schemas.microsoft.com/office/drawing/2014/chartex" xmlns:cx1="http://schemas.microsoft.com/office/drawing/2015/9/8/chartex" xmlns:cx2="http://schemas.microsoft.com/office/drawing/2015/10/21/chartex" xmlns:cx3="http://schemas.microsoft.com/office/drawing/2016/5/9/chartex" xmlns:cx4="http://schemas.microsoft.com/office/drawing/2016/5/10/chartex" xmlns:cx5="http://schemas.microsoft.com/office/drawing/2016/5/11/chartex" xmlns:cx6="http://schemas.microsoft.com/office/drawing/2016/5/12/chartex" xmlns:cx7="http://schemas.microsoft.com/office/drawing/2016/5/13/chartex" xmlns:cx8="http://schemas.microsoft.com/office/drawing/2016/5/14/chartex" xmlns:mc="http://schemas.openxmlformats.org/markup-compatibility/2006" xmlns:aink="http://schemas.microsoft.com/office/drawing/2016/ink" xmlns:am3d="http://schemas.microsoft.com/office/drawing/2017/model3d" xmlns:o="urn:schemas-microsoft-com:office:office" xmlns:r="http://schemas.openxmlformats.org/officeDocument/2006/relationships" xmlns:m="http://schemas.openxmlformats.org/officeDocument/2006/math" xmlns:v="urn:schemas-microsoft-com:vml" xmlns:wp14="http://schemas.microsoft.com/office/word/2010/wordprocessingDrawing" xmlns:wp="http://schemas.openxmlformats.org/drawingml/2006/wordprocessingDrawing" xmlns:w10="urn:schemas-microsoft-com:office:word" xmlns:w="http://schemas.openxmlformats.org/wordprocessingml/2006/main" xmlns:w14="http://schemas.microsoft.com/office/word/2010/wordml" xmlns:w15="http://schemas.microsoft.com/office/word/2012/wordml" xmlns:w16cex="http://schemas.microsoft.com/office/word/2018/wordml/cex" xmlns:w16cid="http://schemas.microsoft.com/office/word/2016/wordml/cid" xmlns:w16="http://schemas.microsoft.com/office/word/2018/wordml" xmlns:w16se="http://schemas.microsoft.com/office/word/2015/wordml/symex" xmlns:wpg="http://schemas.microsoft.com/office/word/2010/wordprocessingGroup" xmlns:wpi="http://schemas.microsoft.com/office/word/2010/wordprocessingInk" xmlns:wne="http://schemas.microsoft.com/office/word/2006/wordml" xmlns:wps="http://schemas.microsoft.com/office/word/2010/wordprocessingShape" mc:Ignorable="w14 w15 w16se w16cid w16 w16cex wp14">
   <w:p>
     <w:pPr>
       <w:pStyle w:val="Header"/>
@@ -8314,7 +8678,7 @@
 </file>
 
 <file path=word/numbering.xml><?xml version="1.0" encoding="utf-8"?>
-<w:numbering xmlns:wpc="http://schemas.microsoft.com/office/word/2010/wordprocessingCanvas" xmlns:cx="http://schemas.microsoft.com/office/drawing/2014/chartex" xmlns:cx1="http://schemas.microsoft.com/office/drawing/2015/9/8/chartex" xmlns:cx2="http://schemas.microsoft.com/office/drawing/2015/10/21/chartex" xmlns:cx3="http://schemas.microsoft.com/office/drawing/2016/5/9/chartex" xmlns:cx4="http://schemas.microsoft.com/office/drawing/2016/5/10/chartex" xmlns:cx5="http://schemas.microsoft.com/office/drawing/2016/5/11/chartex" xmlns:cx6="http://schemas.microsoft.com/office/drawing/2016/5/12/chartex" xmlns:cx7="http://schemas.microsoft.com/office/drawing/2016/5/13/chartex" xmlns:cx8="http://schemas.microsoft.com/office/drawing/2016/5/14/chartex" xmlns:mc="http://schemas.openxmlformats.org/markup-compatibility/2006" xmlns:aink="http://schemas.microsoft.com/office/drawing/2016/ink" xmlns:am3d="http://schemas.microsoft.com/office/drawing/2017/model3d" xmlns:o="urn:schemas-microsoft-com:office:office" xmlns:r="http://schemas.openxmlformats.org/officeDocument/2006/relationships" xmlns:m="http://schemas.openxmlformats.org/officeDocument/2006/math" xmlns:v="urn:schemas-microsoft-com:vml" xmlns:wp14="http://schemas.microsoft.com/office/word/2010/wordprocessingDrawing" xmlns:wp="http://schemas.openxmlformats.org/drawingml/2006/wordprocessingDrawing" xmlns:w10="urn:schemas-microsoft-com:office:word" xmlns:w="http://schemas.openxmlformats.org/wordprocessingml/2006/main" xmlns:w14="http://schemas.microsoft.com/office/word/2010/wordml" xmlns:w15="http://schemas.microsoft.com/office/word/2012/wordml" xmlns:w16cid="http://schemas.microsoft.com/office/word/2016/wordml/cid" xmlns:w16se="http://schemas.microsoft.com/office/word/2015/wordml/symex" xmlns:wpg="http://schemas.microsoft.com/office/word/2010/wordprocessingGroup" xmlns:wpi="http://schemas.microsoft.com/office/word/2010/wordprocessingInk" xmlns:wne="http://schemas.microsoft.com/office/word/2006/wordml" xmlns:wps="http://schemas.microsoft.com/office/word/2010/wordprocessingShape" mc:Ignorable="w14 w15 w16se w16cid wp14">
+<w:numbering xmlns:wpc="http://schemas.microsoft.com/office/word/2010/wordprocessingCanvas" xmlns:cx="http://schemas.microsoft.com/office/drawing/2014/chartex" xmlns:cx1="http://schemas.microsoft.com/office/drawing/2015/9/8/chartex" xmlns:cx2="http://schemas.microsoft.com/office/drawing/2015/10/21/chartex" xmlns:cx3="http://schemas.microsoft.com/office/drawing/2016/5/9/chartex" xmlns:cx4="http://schemas.microsoft.com/office/drawing/2016/5/10/chartex" xmlns:cx5="http://schemas.microsoft.com/office/drawing/2016/5/11/chartex" xmlns:cx6="http://schemas.microsoft.com/office/drawing/2016/5/12/chartex" xmlns:cx7="http://schemas.microsoft.com/office/drawing/2016/5/13/chartex" xmlns:cx8="http://schemas.microsoft.com/office/drawing/2016/5/14/chartex" xmlns:mc="http://schemas.openxmlformats.org/markup-compatibility/2006" xmlns:aink="http://schemas.microsoft.com/office/drawing/2016/ink" xmlns:am3d="http://schemas.microsoft.com/office/drawing/2017/model3d" xmlns:o="urn:schemas-microsoft-com:office:office" xmlns:r="http://schemas.openxmlformats.org/officeDocument/2006/relationships" xmlns:m="http://schemas.openxmlformats.org/officeDocument/2006/math" xmlns:v="urn:schemas-microsoft-com:vml" xmlns:wp14="http://schemas.microsoft.com/office/word/2010/wordprocessingDrawing" xmlns:wp="http://schemas.openxmlformats.org/drawingml/2006/wordprocessingDrawing" xmlns:w10="urn:schemas-microsoft-com:office:word" xmlns:w="http://schemas.openxmlformats.org/wordprocessingml/2006/main" xmlns:w14="http://schemas.microsoft.com/office/word/2010/wordml" xmlns:w15="http://schemas.microsoft.com/office/word/2012/wordml" xmlns:w16cex="http://schemas.microsoft.com/office/word/2018/wordml/cex" xmlns:w16cid="http://schemas.microsoft.com/office/word/2016/wordml/cid" xmlns:w16="http://schemas.microsoft.com/office/word/2018/wordml" xmlns:w16se="http://schemas.microsoft.com/office/word/2015/wordml/symex" xmlns:wpg="http://schemas.microsoft.com/office/word/2010/wordprocessingGroup" xmlns:wpi="http://schemas.microsoft.com/office/word/2010/wordprocessingInk" xmlns:wne="http://schemas.microsoft.com/office/word/2006/wordml" xmlns:wps="http://schemas.microsoft.com/office/word/2010/wordprocessingShape" mc:Ignorable="w14 w15 w16se w16cid w16 w16cex wp14">
   <w:abstractNum w:abstractNumId="0" w15:restartNumberingAfterBreak="0">
     <w:nsid w:val="0DDF56DA"/>
     <w:multiLevelType w:val="hybridMultilevel"/>
@@ -9302,7 +9666,7 @@
 </file>
 
 <file path=word/styles.xml><?xml version="1.0" encoding="utf-8"?>
-<w:styles xmlns:mc="http://schemas.openxmlformats.org/markup-compatibility/2006" xmlns:r="http://schemas.openxmlformats.org/officeDocument/2006/relationships" xmlns:w="http://schemas.openxmlformats.org/wordprocessingml/2006/main" xmlns:w14="http://schemas.microsoft.com/office/word/2010/wordml" xmlns:w15="http://schemas.microsoft.com/office/word/2012/wordml" xmlns:w16cid="http://schemas.microsoft.com/office/word/2016/wordml/cid" xmlns:w16se="http://schemas.microsoft.com/office/word/2015/wordml/symex" mc:Ignorable="w14 w15 w16se w16cid">
+<w:styles xmlns:mc="http://schemas.openxmlformats.org/markup-compatibility/2006" xmlns:r="http://schemas.openxmlformats.org/officeDocument/2006/relationships" xmlns:w="http://schemas.openxmlformats.org/wordprocessingml/2006/main" xmlns:w14="http://schemas.microsoft.com/office/word/2010/wordml" xmlns:w15="http://schemas.microsoft.com/office/word/2012/wordml" xmlns:w16cex="http://schemas.microsoft.com/office/word/2018/wordml/cex" xmlns:w16cid="http://schemas.microsoft.com/office/word/2016/wordml/cid" xmlns:w16="http://schemas.microsoft.com/office/word/2018/wordml" xmlns:w16se="http://schemas.microsoft.com/office/word/2015/wordml/symex" mc:Ignorable="w14 w15 w16se w16cid w16 w16cex">
   <w:docDefaults>
     <w:rPrDefault>
       <w:rPr>

</xml_diff>